<commit_message>
change checking time slot
</commit_message>
<xml_diff>
--- a/Керівництво для користування ботом.docx
+++ b/Керівництво для користування ботом.docx
@@ -4,8 +4,28 @@
   <w:body>
     <w:p/>
     <w:p>
+      <w:pPr>
+        <w:rPr>
+          <w:lang w:val="ru-RU"/>
+        </w:rPr>
+      </w:pPr>
       <w:r>
         <w:t>Керівництво для користування ботом</w:t>
+      </w:r>
+      <w:r>
+        <w:t xml:space="preserve"> «Запису на стенд» (</w:t>
+      </w:r>
+      <w:r>
+        <w:rPr>
+          <w:lang w:val="en-US"/>
+        </w:rPr>
+        <w:t>version</w:t>
+      </w:r>
+      <w:r>
+        <w:rPr>
+          <w:lang w:val="ru-RU"/>
+        </w:rPr>
+        <w:t xml:space="preserve"> 2.2)</w:t>
       </w:r>
     </w:p>
     <w:p>
@@ -169,6 +189,7 @@
         </w:numPr>
       </w:pPr>
       <w:r>
+        <w:lastRenderedPageBreak/>
         <w:t>Переглянути всі зміни (Графік стенду)</w:t>
       </w:r>
     </w:p>
@@ -195,7 +216,19 @@
     </w:p>
     <w:p>
       <w:r>
-        <w:t>При натисканні на кнопку «Графік стенду» ви побачите декілька повідомлень, які вам відправить бот у вигляді псевдо-таблиці за наступними колонками</w:t>
+        <w:t>При натисканні на кнопку «Графік стенду»</w:t>
+      </w:r>
+      <w:r>
+        <w:rPr>
+          <w:lang w:val="ru-RU"/>
+        </w:rPr>
+        <w:t xml:space="preserve"> </w:t>
+      </w:r>
+      <w:r>
+        <w:t>та обравши за допомогою кнопок графік стенду у місці «Лікарня» чи «Автостанція»,</w:t>
+      </w:r>
+      <w:r>
+        <w:t xml:space="preserve"> ви побачите декілька повідомлень, які вам відправить бот у вигляді псевдо-таблиці за наступними колонками</w:t>
       </w:r>
     </w:p>
     <w:p>
@@ -554,6 +587,24 @@
     </w:p>
     <w:p>
       <w:r>
+        <w:t>Якщо ввівши число ви бачите повідомлення:</w:t>
+      </w:r>
+    </w:p>
+    <w:p>
+      <w:pPr>
+        <w:jc w:val="center"/>
+      </w:pPr>
+      <w:r>
+        <w:t>На цю дату закрито можливість записатися на стенд!</w:t>
+      </w:r>
+    </w:p>
+    <w:p>
+      <w:r>
+        <w:t>Це означає, що введена дата не відповідає тим дням тижня на які радою старійшин схвалено служіння зі стендом.</w:t>
+      </w:r>
+    </w:p>
+    <w:p>
+      <w:r>
         <w:t>Ввівши коректне число ви побачите наступне меню, де ви зможете обрати зміну для запису на стенд.</w:t>
       </w:r>
     </w:p>
@@ -594,6 +645,7 @@
         <w:jc w:val="center"/>
       </w:pPr>
       <w:r>
+        <w:lastRenderedPageBreak/>
         <w:t>Виберіть зміну, з якої ви хочете виписатися:</w:t>
       </w:r>
     </w:p>
@@ -635,7 +687,6 @@
         </w:numPr>
       </w:pPr>
       <w:r>
-        <w:lastRenderedPageBreak/>
         <w:t>12:00-14:00</w:t>
       </w:r>
     </w:p>
@@ -689,6 +740,144 @@
     </w:p>
     <w:p>
       <w:r>
+        <w:t>Або:</w:t>
+      </w:r>
+    </w:p>
+    <w:p>
+      <w:pPr>
+        <w:pStyle w:val="ListParagraph"/>
+        <w:numPr>
+          <w:ilvl w:val="0"/>
+          <w:numId w:val="13"/>
+        </w:numPr>
+      </w:pPr>
+      <w:r>
+        <w:t>0</w:t>
+      </w:r>
+      <w:r>
+        <w:t>9</w:t>
+      </w:r>
+      <w:r>
+        <w:t>:00-1</w:t>
+      </w:r>
+      <w:r>
+        <w:t>1</w:t>
+      </w:r>
+      <w:r>
+        <w:t>:00</w:t>
+      </w:r>
+    </w:p>
+    <w:p>
+      <w:pPr>
+        <w:pStyle w:val="ListParagraph"/>
+        <w:numPr>
+          <w:ilvl w:val="0"/>
+          <w:numId w:val="13"/>
+        </w:numPr>
+      </w:pPr>
+      <w:r>
+        <w:t>1</w:t>
+      </w:r>
+      <w:r>
+        <w:t>1</w:t>
+      </w:r>
+      <w:r>
+        <w:t>:00-1</w:t>
+      </w:r>
+      <w:r>
+        <w:t>3</w:t>
+      </w:r>
+      <w:r>
+        <w:t>:00</w:t>
+      </w:r>
+    </w:p>
+    <w:p>
+      <w:pPr>
+        <w:pStyle w:val="ListParagraph"/>
+        <w:numPr>
+          <w:ilvl w:val="0"/>
+          <w:numId w:val="13"/>
+        </w:numPr>
+      </w:pPr>
+      <w:r>
+        <w:t>1</w:t>
+      </w:r>
+      <w:r>
+        <w:t>3</w:t>
+      </w:r>
+      <w:r>
+        <w:t>:00-1</w:t>
+      </w:r>
+      <w:r>
+        <w:t>5</w:t>
+      </w:r>
+      <w:r>
+        <w:t>:00</w:t>
+      </w:r>
+    </w:p>
+    <w:p>
+      <w:pPr>
+        <w:pStyle w:val="ListParagraph"/>
+        <w:numPr>
+          <w:ilvl w:val="0"/>
+          <w:numId w:val="13"/>
+        </w:numPr>
+      </w:pPr>
+      <w:r>
+        <w:t>1</w:t>
+      </w:r>
+      <w:r>
+        <w:t>5</w:t>
+      </w:r>
+      <w:r>
+        <w:t>:00-1</w:t>
+      </w:r>
+      <w:r>
+        <w:t>7</w:t>
+      </w:r>
+      <w:r>
+        <w:t>:00</w:t>
+      </w:r>
+    </w:p>
+    <w:p>
+      <w:pPr>
+        <w:pStyle w:val="ListParagraph"/>
+        <w:numPr>
+          <w:ilvl w:val="0"/>
+          <w:numId w:val="13"/>
+        </w:numPr>
+      </w:pPr>
+      <w:r>
+        <w:t>1</w:t>
+      </w:r>
+      <w:r>
+        <w:t>7</w:t>
+      </w:r>
+      <w:r>
+        <w:t>:00-1</w:t>
+      </w:r>
+      <w:r>
+        <w:t>9</w:t>
+      </w:r>
+      <w:r>
+        <w:t>:00</w:t>
+      </w:r>
+    </w:p>
+    <w:p>
+      <w:pPr>
+        <w:pStyle w:val="ListParagraph"/>
+        <w:numPr>
+          <w:ilvl w:val="0"/>
+          <w:numId w:val="13"/>
+        </w:numPr>
+      </w:pPr>
+      <w:r>
+        <w:t>Назад</w:t>
+      </w:r>
+    </w:p>
+    <w:p/>
+    <w:p>
+      <w:r>
         <w:t xml:space="preserve">При натисканні кнопки Назад, бот запропонує вам обрати </w:t>
       </w:r>
       <w:r>
@@ -780,6 +969,7 @@
     <w:p/>
     <w:p>
       <w:r>
+        <w:lastRenderedPageBreak/>
         <w:t xml:space="preserve">Якщо ви вже </w:t>
       </w:r>
       <w:r>
@@ -828,13 +1018,54 @@
         <w:t>Оберіть будь-ласка іншу зміну:</w:t>
       </w:r>
     </w:p>
+    <w:p>
+      <w:r>
+        <w:t>Якщо ви побачили повідомлення:</w:t>
+      </w:r>
+    </w:p>
+    <w:p>
+      <w:pPr>
+        <w:jc w:val="center"/>
+      </w:pPr>
+      <w:r>
+        <w:t>На цю зміну обмежено запис! Оберіть будь-ласка іншу зміну:</w:t>
+      </w:r>
+    </w:p>
+    <w:p>
+      <w:r>
+        <w:t>Це означає, що у вибрану вами зміну стенд на введену дату не працює.</w:t>
+      </w:r>
+    </w:p>
+    <w:p>
+      <w:r>
+        <w:t>Якщо:</w:t>
+      </w:r>
+    </w:p>
+    <w:p>
+      <w:pPr>
+        <w:jc w:val="center"/>
+      </w:pPr>
+      <w:r>
+        <w:t>Ви вже записані на цей час в іншому місці для служіння!</w:t>
+      </w:r>
+    </w:p>
+    <w:p>
+      <w:pPr>
+        <w:jc w:val="center"/>
+      </w:pPr>
+      <w:r>
+        <w:t>Оберіть будь-ласка іншу зміну:</w:t>
+      </w:r>
+    </w:p>
+    <w:p>
+      <w:r>
+        <w:t>Це означає, що вибрана вами зміна перетинається за часом з іншою зміною на яку ви записані в іншому місці.</w:t>
+      </w:r>
+    </w:p>
     <w:p/>
     <w:p>
       <w:r>
-        <w:t>Тож в</w:t>
-      </w:r>
-      <w:r>
-        <w:t>ам необхідно натиснути кнопку з меню з вибором іншої зміни.</w:t>
+        <w:t>Тож вам необхідно натиснути кнопку з меню з вибором іншої зміни.</w:t>
       </w:r>
     </w:p>
     <w:p/>
@@ -843,35 +1074,56 @@
         <w:pStyle w:val="Heading2"/>
       </w:pPr>
       <w:r>
+        <w:t>Вибір зміни, щоб виписатися зі стенду</w:t>
+      </w:r>
+    </w:p>
+    <w:p>
+      <w:r>
+        <w:t>Якщо ви виписуєтесь зі стенду</w:t>
+      </w:r>
+      <w:r>
+        <w:t xml:space="preserve"> і ввели на попередніх кроках дату чи зміну на яку ви не були до цього записані, бот відправить повідомлення:</w:t>
+      </w:r>
+    </w:p>
+    <w:p>
+      <w:pPr>
+        <w:jc w:val="center"/>
+      </w:pPr>
+      <w:r>
+        <w:t>Ви не були записані на цю зміну</w:t>
+      </w:r>
+    </w:p>
+    <w:p>
+      <w:pPr>
+        <w:jc w:val="center"/>
+      </w:pPr>
+      <w:r>
+        <w:t>Оберіть будь ласка іншу зміну</w:t>
+      </w:r>
+      <w:r>
+        <w:t>:</w:t>
+      </w:r>
+    </w:p>
+    <w:p>
+      <w:r>
+        <w:t>Або:</w:t>
+      </w:r>
+    </w:p>
+    <w:p>
+      <w:pPr>
+        <w:jc w:val="center"/>
+      </w:pPr>
+      <w:r>
+        <w:t>На цю зміну було обмежено запис! Оберіть будь-ласка іншу зміну:</w:t>
+      </w:r>
+    </w:p>
+    <w:p>
+      <w:pPr>
+        <w:jc w:val="center"/>
+      </w:pPr>
+      <w:r>
         <w:lastRenderedPageBreak/>
-        <w:t>Вибір зміни, щоб виписатися зі стенду</w:t>
-      </w:r>
-    </w:p>
-    <w:p>
-      <w:r>
-        <w:t>Якщо ви виписуєтесь зі стенду</w:t>
-      </w:r>
-      <w:r>
-        <w:t xml:space="preserve"> і ввели на попередніх кроках дату чи зміну на яку ви не були до цього записані, бот відправить повідомлення:</w:t>
-      </w:r>
-    </w:p>
-    <w:p>
-      <w:pPr>
-        <w:jc w:val="center"/>
-      </w:pPr>
-      <w:r>
-        <w:t>Ви не були записані на цю зміну</w:t>
-      </w:r>
-    </w:p>
-    <w:p>
-      <w:pPr>
-        <w:jc w:val="center"/>
-      </w:pPr>
-      <w:r>
-        <w:t>Оберіть будь ласка іншу зміну</w:t>
-      </w:r>
-      <w:r>
-        <w:t>:</w:t>
+        <w:t>(тобто ви не могли записатися на цю зміну оскільки ця зміна не є робочою для стенду)</w:t>
       </w:r>
     </w:p>
     <w:p>
@@ -3465,6 +3717,15 @@
 </file>
 
 <file path=customXml/item1.xml><?xml version="1.0" encoding="utf-8"?>
+<?mso-contentType ?>
+<FormTemplates xmlns="http://schemas.microsoft.com/sharepoint/v3/contenttype/forms">
+  <Display>DocumentLibraryForm</Display>
+  <Edit>DocumentLibraryForm</Edit>
+  <New>DocumentLibraryForm</New>
+</FormTemplates>
+</file>
+
+<file path=customXml/item2.xml><?xml version="1.0" encoding="utf-8"?>
 <ct:contentTypeSchema xmlns:ct="http://schemas.microsoft.com/office/2006/metadata/contentType" xmlns:ma="http://schemas.microsoft.com/office/2006/metadata/properties/metaAttributes" ct:_="" ma:_="" ma:contentTypeName="Document" ma:contentTypeID="0x0101000BE088CECD830D49B9A30E53A40DEC2F" ma:contentTypeVersion="6" ma:contentTypeDescription="Create a new document." ma:contentTypeScope="" ma:versionID="e507a5c805e7607056f42ed0064d7bae">
   <xsd:schema xmlns:xsd="http://www.w3.org/2001/XMLSchema" xmlns:xs="http://www.w3.org/2001/XMLSchema" xmlns:p="http://schemas.microsoft.com/office/2006/metadata/properties" xmlns:ns3="dcc1de08-8541-4817-8328-802ed816664d" xmlns:ns4="4f7cd95a-ea16-4784-9c8a-5993982aa26a" targetNamespace="http://schemas.microsoft.com/office/2006/metadata/properties" ma:root="true" ma:fieldsID="0ec264d32985fc7f547700c04ae29094" ns3:_="" ns4:_="">
     <xsd:import namespace="dcc1de08-8541-4817-8328-802ed816664d"/>
@@ -3641,26 +3902,25 @@
 </ct:contentTypeSchema>
 </file>
 
-<file path=customXml/item2.xml><?xml version="1.0" encoding="utf-8"?>
-<?mso-contentType ?>
-<FormTemplates xmlns="http://schemas.microsoft.com/sharepoint/v3/contenttype/forms">
-  <Display>DocumentLibraryForm</Display>
-  <Edit>DocumentLibraryForm</Edit>
-  <New>DocumentLibraryForm</New>
-</FormTemplates>
+<file path=customXml/item3.xml><?xml version="1.0" encoding="utf-8"?>
+<b:Sources xmlns:b="http://schemas.openxmlformats.org/officeDocument/2006/bibliography" xmlns="http://schemas.openxmlformats.org/officeDocument/2006/bibliography" SelectedStyle="\APASixthEditionOfficeOnline.xsl" StyleName="APA" Version="6"/>
 </file>
 
-<file path=customXml/item3.xml><?xml version="1.0" encoding="utf-8"?>
+<file path=customXml/item4.xml><?xml version="1.0" encoding="utf-8"?>
 <p:properties xmlns:p="http://schemas.microsoft.com/office/2006/metadata/properties" xmlns:xsi="http://www.w3.org/2001/XMLSchema-instance" xmlns:pc="http://schemas.microsoft.com/office/infopath/2007/PartnerControls">
   <documentManagement/>
 </p:properties>
 </file>
 
-<file path=customXml/item4.xml><?xml version="1.0" encoding="utf-8"?>
-<b:Sources xmlns:b="http://schemas.openxmlformats.org/officeDocument/2006/bibliography" xmlns="http://schemas.openxmlformats.org/officeDocument/2006/bibliography" SelectedStyle="\APASixthEditionOfficeOnline.xsl" StyleName="APA" Version="6"/>
+<file path=customXml/itemProps1.xml><?xml version="1.0" encoding="utf-8"?>
+<ds:datastoreItem xmlns:ds="http://schemas.openxmlformats.org/officeDocument/2006/customXml" ds:itemID="{2E77C0F7-9F63-433D-8EB6-35207F7239CF}">
+  <ds:schemaRefs>
+    <ds:schemaRef ds:uri="http://schemas.microsoft.com/sharepoint/v3/contenttype/forms"/>
+  </ds:schemaRefs>
+</ds:datastoreItem>
 </file>
 
-<file path=customXml/itemProps1.xml><?xml version="1.0" encoding="utf-8"?>
+<file path=customXml/itemProps2.xml><?xml version="1.0" encoding="utf-8"?>
 <ds:datastoreItem xmlns:ds="http://schemas.openxmlformats.org/officeDocument/2006/customXml" ds:itemID="{5C6F8C71-B376-4335-8D4F-C889F7AA8910}">
   <ds:schemaRefs>
     <ds:schemaRef ds:uri="http://schemas.microsoft.com/office/2006/metadata/contentType"/>
@@ -3679,35 +3939,19 @@
 </ds:datastoreItem>
 </file>
 
-<file path=customXml/itemProps2.xml><?xml version="1.0" encoding="utf-8"?>
-<ds:datastoreItem xmlns:ds="http://schemas.openxmlformats.org/officeDocument/2006/customXml" ds:itemID="{2E77C0F7-9F63-433D-8EB6-35207F7239CF}">
+<file path=customXml/itemProps3.xml><?xml version="1.0" encoding="utf-8"?>
+<ds:datastoreItem xmlns:ds="http://schemas.openxmlformats.org/officeDocument/2006/customXml" ds:itemID="{72B2C668-FB7F-48E0-B5A8-356D944FCECE}">
   <ds:schemaRefs>
-    <ds:schemaRef ds:uri="http://schemas.microsoft.com/sharepoint/v3/contenttype/forms"/>
-  </ds:schemaRefs>
-</ds:datastoreItem>
-</file>
-
-<file path=customXml/itemProps3.xml><?xml version="1.0" encoding="utf-8"?>
-<ds:datastoreItem xmlns:ds="http://schemas.openxmlformats.org/officeDocument/2006/customXml" ds:itemID="{EC7446AA-5B30-43AB-AB24-766964A5A06C}">
-  <ds:schemaRefs>
-    <ds:schemaRef ds:uri="http://purl.org/dc/terms/"/>
-    <ds:schemaRef ds:uri="http://schemas.microsoft.com/office/infopath/2007/PartnerControls"/>
-    <ds:schemaRef ds:uri="dcc1de08-8541-4817-8328-802ed816664d"/>
-    <ds:schemaRef ds:uri="http://www.w3.org/XML/1998/namespace"/>
-    <ds:schemaRef ds:uri="http://schemas.microsoft.com/office/2006/documentManagement/types"/>
-    <ds:schemaRef ds:uri="http://schemas.openxmlformats.org/package/2006/metadata/core-properties"/>
-    <ds:schemaRef ds:uri="4f7cd95a-ea16-4784-9c8a-5993982aa26a"/>
-    <ds:schemaRef ds:uri="http://purl.org/dc/dcmitype/"/>
-    <ds:schemaRef ds:uri="http://schemas.microsoft.com/office/2006/metadata/properties"/>
-    <ds:schemaRef ds:uri="http://purl.org/dc/elements/1.1/"/>
+    <ds:schemaRef ds:uri="http://schemas.openxmlformats.org/officeDocument/2006/bibliography"/>
   </ds:schemaRefs>
 </ds:datastoreItem>
 </file>
 
 <file path=customXml/itemProps4.xml><?xml version="1.0" encoding="utf-8"?>
-<ds:datastoreItem xmlns:ds="http://schemas.openxmlformats.org/officeDocument/2006/customXml" ds:itemID="{72B2C668-FB7F-48E0-B5A8-356D944FCECE}">
+<ds:datastoreItem xmlns:ds="http://schemas.openxmlformats.org/officeDocument/2006/customXml" ds:itemID="{EC7446AA-5B30-43AB-AB24-766964A5A06C}">
   <ds:schemaRefs>
-    <ds:schemaRef ds:uri="http://schemas.openxmlformats.org/officeDocument/2006/bibliography"/>
+    <ds:schemaRef ds:uri="http://schemas.microsoft.com/office/2006/metadata/properties"/>
+    <ds:schemaRef ds:uri="http://schemas.microsoft.com/office/infopath/2007/PartnerControls"/>
   </ds:schemaRefs>
 </ds:datastoreItem>
 </file>
</xml_diff>